<commit_message>
VTX-67: Incorporar encriptado en el servidor http http://localhost:6660/jira/browse/VTX-67
Ultimos retoques para que el ID de sesion viaje todo el tiempo
encriptada
</commit_message>
<xml_diff>
--- a/Documentacion/drafts/20120212/Encriptacion inicial.docx
+++ b/Documentacion/drafts/20120212/Encriptacion inicial.docx
@@ -201,7 +201,7 @@
           <v:shape id="_x0000_i1025" type="#_x0000_t75" style="width:322.65pt;height:131.1pt" o:ole="">
             <v:imagedata r:id="rId6" o:title=""/>
           </v:shape>
-          <o:OLEObject Type="Embed" ProgID="Visio.Drawing.11" ShapeID="_x0000_i1025" DrawAspect="Content" ObjectID="_1390590670" r:id="rId7"/>
+          <o:OLEObject Type="Embed" ProgID="Visio.Drawing.11" ShapeID="_x0000_i1025" DrawAspect="Content" ObjectID="_1390680793" r:id="rId7"/>
         </w:object>
       </w:r>
     </w:p>
@@ -292,7 +292,7 @@
           <v:shape id="_x0000_i1026" type="#_x0000_t75" style="width:331.45pt;height:173.2pt" o:ole="">
             <v:imagedata r:id="rId8" o:title=""/>
           </v:shape>
-          <o:OLEObject Type="Embed" ProgID="Visio.Drawing.11" ShapeID="_x0000_i1026" DrawAspect="Content" ObjectID="_1390590671" r:id="rId9"/>
+          <o:OLEObject Type="Embed" ProgID="Visio.Drawing.11" ShapeID="_x0000_i1026" DrawAspect="Content" ObjectID="_1390680794" r:id="rId9"/>
         </w:object>
       </w:r>
       <w:r>
@@ -371,84 +371,84 @@
     </w:p>
     <w:p>
       <w:r>
-        <w:object w:dxaOrig="6508" w:dyaOrig="2616">
-          <v:shape id="_x0000_i1027" type="#_x0000_t75" style="width:325.35pt;height:131.1pt" o:ole="">
+        <w:object w:dxaOrig="8537" w:dyaOrig="2616">
+          <v:shape id="_x0000_i1027" type="#_x0000_t75" style="width:426.55pt;height:131.1pt" o:ole="">
             <v:imagedata r:id="rId10" o:title=""/>
           </v:shape>
-          <o:OLEObject Type="Embed" ProgID="Visio.Drawing.11" ShapeID="_x0000_i1027" DrawAspect="Content" ObjectID="_1390590672" r:id="rId11"/>
+          <o:OLEObject Type="Embed" ProgID="Visio.Drawing.11" ShapeID="_x0000_i1027" DrawAspect="Content" ObjectID="_1390680795" r:id="rId11"/>
         </w:object>
-      </w:r>
-    </w:p>
-    <w:p>
-      <w:r>
-        <w:t xml:space="preserve">La comunicación </w:t>
-      </w:r>
-      <w:proofErr w:type="spellStart"/>
-      <w:r>
-        <w:t>encriptada</w:t>
-      </w:r>
-      <w:proofErr w:type="spellEnd"/>
-      <w:r>
-        <w:t xml:space="preserve"> funciona muy similar a la “tradicional” o no </w:t>
-      </w:r>
-      <w:proofErr w:type="spellStart"/>
-      <w:r>
-        <w:t>encriptada</w:t>
-      </w:r>
-      <w:proofErr w:type="spellEnd"/>
-      <w:r>
-        <w:t xml:space="preserve">, sólo que en último paso, antes de enviar un mensaje al servidor, el cliente debe </w:t>
-      </w:r>
-      <w:proofErr w:type="spellStart"/>
-      <w:r>
-        <w:t>ecriptar</w:t>
-      </w:r>
-      <w:proofErr w:type="spellEnd"/>
-      <w:r>
-        <w:t xml:space="preserve"> el texto JSON del </w:t>
-      </w:r>
-      <w:proofErr w:type="spellStart"/>
-      <w:r>
-        <w:t>VortexWrapper</w:t>
-      </w:r>
-      <w:proofErr w:type="spellEnd"/>
-      <w:r>
-        <w:t xml:space="preserve"> con la clave pública recibida, y al recibir una respuesta, </w:t>
-      </w:r>
-      <w:proofErr w:type="spellStart"/>
-      <w:r>
-        <w:t>desencriptar</w:t>
-      </w:r>
-      <w:proofErr w:type="spellEnd"/>
-      <w:r>
-        <w:t xml:space="preserve"> con la propia clave privada</w:t>
-      </w:r>
-      <w:r>
-        <w:t>.</w:t>
-      </w:r>
-    </w:p>
-    <w:p>
-      <w:r>
-        <w:t>Este tipo de comunicaciones se realizará por una nueva URL “/</w:t>
-      </w:r>
-      <w:proofErr w:type="spellStart"/>
-      <w:r>
-        <w:t>controllers</w:t>
-      </w:r>
-      <w:proofErr w:type="spellEnd"/>
-      <w:r>
-        <w:t>/</w:t>
-      </w:r>
-      <w:proofErr w:type="spellStart"/>
-      <w:r>
-        <w:t>crypted</w:t>
-      </w:r>
-      <w:proofErr w:type="spellEnd"/>
-      <w:r>
-        <w:t>” que sólo espera este tipo de mensajes</w:t>
       </w:r>
       <w:bookmarkStart w:id="0" w:name="_GoBack"/>
       <w:bookmarkEnd w:id="0"/>
+    </w:p>
+    <w:p>
+      <w:r>
+        <w:t xml:space="preserve">La comunicación </w:t>
+      </w:r>
+      <w:proofErr w:type="spellStart"/>
+      <w:r>
+        <w:t>encriptada</w:t>
+      </w:r>
+      <w:proofErr w:type="spellEnd"/>
+      <w:r>
+        <w:t xml:space="preserve"> funciona muy similar a la “tradicional” o no </w:t>
+      </w:r>
+      <w:proofErr w:type="spellStart"/>
+      <w:r>
+        <w:t>encriptada</w:t>
+      </w:r>
+      <w:proofErr w:type="spellEnd"/>
+      <w:r>
+        <w:t xml:space="preserve">, sólo que en último paso, antes de enviar un mensaje al servidor, el cliente debe </w:t>
+      </w:r>
+      <w:proofErr w:type="spellStart"/>
+      <w:r>
+        <w:t>ecriptar</w:t>
+      </w:r>
+      <w:proofErr w:type="spellEnd"/>
+      <w:r>
+        <w:t xml:space="preserve"> el texto JSON del </w:t>
+      </w:r>
+      <w:proofErr w:type="spellStart"/>
+      <w:r>
+        <w:t>VortexWrapper</w:t>
+      </w:r>
+      <w:proofErr w:type="spellEnd"/>
+      <w:r>
+        <w:t xml:space="preserve"> con la clave pública recibida, y al recibir una respuesta, </w:t>
+      </w:r>
+      <w:proofErr w:type="spellStart"/>
+      <w:r>
+        <w:t>desencriptar</w:t>
+      </w:r>
+      <w:proofErr w:type="spellEnd"/>
+      <w:r>
+        <w:t xml:space="preserve"> con la propia clave privada</w:t>
+      </w:r>
+      <w:r>
+        <w:t>.</w:t>
+      </w:r>
+    </w:p>
+    <w:p>
+      <w:r>
+        <w:t>Este tipo de comunicaciones se realizará por una nueva URL “/</w:t>
+      </w:r>
+      <w:proofErr w:type="spellStart"/>
+      <w:r>
+        <w:t>controllers</w:t>
+      </w:r>
+      <w:proofErr w:type="spellEnd"/>
+      <w:r>
+        <w:t>/</w:t>
+      </w:r>
+      <w:proofErr w:type="spellStart"/>
+      <w:r>
+        <w:t>crypted</w:t>
+      </w:r>
+      <w:proofErr w:type="spellEnd"/>
+      <w:r>
+        <w:t>” que sólo espera este tipo de mensajes</w:t>
+      </w:r>
     </w:p>
     <w:sectPr>
       <w:pgSz w:w="12240" w:h="15840"/>
@@ -1354,7 +1354,7 @@
 </file>
 
 <file path=customXml/itemProps1.xml><?xml version="1.0" encoding="utf-8"?>
-<ds:datastoreItem xmlns:ds="http://schemas.openxmlformats.org/officeDocument/2006/customXml" ds:itemID="{8981756F-B821-4330-B02B-90BEE67E7EF9}">
+<ds:datastoreItem xmlns:ds="http://schemas.openxmlformats.org/officeDocument/2006/customXml" ds:itemID="{7D0CD56F-9E29-43C2-9FB2-9C409A71F7F0}">
   <ds:schemaRefs>
     <ds:schemaRef ds:uri="http://schemas.openxmlformats.org/officeDocument/2006/bibliography"/>
   </ds:schemaRefs>

</xml_diff>

<commit_message>
VTX-71: Agregar parte de encriptado al cliente HTTP http://localhost:6660/jira/browse/VTX-71
</commit_message>
<xml_diff>
--- a/Documentacion/drafts/20120212/Encriptacion inicial.docx
+++ b/Documentacion/drafts/20120212/Encriptacion inicial.docx
@@ -201,7 +201,7 @@
           <v:shape id="_x0000_i1025" type="#_x0000_t75" style="width:322.65pt;height:131.1pt" o:ole="">
             <v:imagedata r:id="rId6" o:title=""/>
           </v:shape>
-          <o:OLEObject Type="Embed" ProgID="Visio.Drawing.11" ShapeID="_x0000_i1025" DrawAspect="Content" ObjectID="_1390680793" r:id="rId7"/>
+          <o:OLEObject Type="Embed" ProgID="Visio.Drawing.11" ShapeID="_x0000_i1025" DrawAspect="Content" ObjectID="_1390763957" r:id="rId7"/>
         </w:object>
       </w:r>
     </w:p>
@@ -292,7 +292,7 @@
           <v:shape id="_x0000_i1026" type="#_x0000_t75" style="width:331.45pt;height:173.2pt" o:ole="">
             <v:imagedata r:id="rId8" o:title=""/>
           </v:shape>
-          <o:OLEObject Type="Embed" ProgID="Visio.Drawing.11" ShapeID="_x0000_i1026" DrawAspect="Content" ObjectID="_1390680794" r:id="rId9"/>
+          <o:OLEObject Type="Embed" ProgID="Visio.Drawing.11" ShapeID="_x0000_i1026" DrawAspect="Content" ObjectID="_1390763958" r:id="rId9"/>
         </w:object>
       </w:r>
       <w:r>
@@ -375,7 +375,7 @@
           <v:shape id="_x0000_i1027" type="#_x0000_t75" style="width:426.55pt;height:131.1pt" o:ole="">
             <v:imagedata r:id="rId10" o:title=""/>
           </v:shape>
-          <o:OLEObject Type="Embed" ProgID="Visio.Drawing.11" ShapeID="_x0000_i1027" DrawAspect="Content" ObjectID="_1390680795" r:id="rId11"/>
+          <o:OLEObject Type="Embed" ProgID="Visio.Drawing.11" ShapeID="_x0000_i1027" DrawAspect="Content" ObjectID="_1390763959" r:id="rId11"/>
         </w:object>
       </w:r>
       <w:bookmarkStart w:id="0" w:name="_GoBack"/>
@@ -1354,7 +1354,7 @@
 </file>
 
 <file path=customXml/itemProps1.xml><?xml version="1.0" encoding="utf-8"?>
-<ds:datastoreItem xmlns:ds="http://schemas.openxmlformats.org/officeDocument/2006/customXml" ds:itemID="{7D0CD56F-9E29-43C2-9FB2-9C409A71F7F0}">
+<ds:datastoreItem xmlns:ds="http://schemas.openxmlformats.org/officeDocument/2006/customXml" ds:itemID="{28BE584F-6F77-46F8-BEB9-35FC173A1B19}">
   <ds:schemaRefs>
     <ds:schemaRef ds:uri="http://schemas.openxmlformats.org/officeDocument/2006/bibliography"/>
   </ds:schemaRefs>

</xml_diff>